<commit_message>
Add extra verification step
</commit_message>
<xml_diff>
--- a/Demo/Postive Example/Keynote Address by Mrs Josephine Teo, Minister for Communications & Information, at the Operational Technology Cybersecurity Expert Panel (OTCEP) Forum on 12 July 2022.docx
+++ b/Demo/Postive Example/Keynote Address by Mrs Josephine Teo, Minister for Communications & Information, at the Operational Technology Cybersecurity Expert Panel (OTCEP) Forum on 12 July 2022.docx
@@ -18,6 +18,13 @@
           <w:rFonts w:ascii="Lato" w:hAnsi="Lato"/>
           <w:color w:val="2A2A2A"/>
         </w:rPr>
+        <w:t xml:space="preserve"> </w:t>
+      </w:r>
+      <w:r>
+        <w:rPr>
+          <w:rFonts w:ascii="Lato" w:hAnsi="Lato"/>
+          <w:color w:val="2A2A2A"/>
+        </w:rPr>
         <w:t>Distinguished panellists</w:t>
       </w:r>
       <w:r>
@@ -708,23 +715,7 @@
           <w:color w:val="2A2A2A"/>
         </w:rPr>
         <w:tab/>
-        <w:t xml:space="preserve">For example, to encourage STEM professionals to enter the field of OT cybersecurity, CSA is funding 80 scholarships over 3 years to pursue the Master of Science in Security by Design, at the Singapore University of Technology &amp; Design (SUTD). This is a specialised programme that is offered by SUTD to encourage involvement and take up. The cybersecurity research centre at SUTD, </w:t>
-      </w:r>
-      <w:proofErr w:type="spellStart"/>
-      <w:r>
-        <w:rPr>
-          <w:rFonts w:ascii="Lato" w:hAnsi="Lato"/>
-          <w:color w:val="2A2A2A"/>
-        </w:rPr>
-        <w:t>iTrust</w:t>
-      </w:r>
-      <w:proofErr w:type="spellEnd"/>
-      <w:r>
-        <w:rPr>
-          <w:rFonts w:ascii="Lato" w:hAnsi="Lato"/>
-          <w:color w:val="2A2A2A"/>
-        </w:rPr>
-        <w:t>, hosts industrial testbeds that simulate critical infrastructure. These scholars can therefore readily access some of the world’s best research, design, and training facilities for cyber-physical systems. Applications for the scholarship are open, and we encourage interested applicants to apply.  </w:t>
+        <w:t>For example, to encourage STEM professionals to enter the field of OT cybersecurity, CSA is funding 80 scholarships over 3 years to pursue the Master of Science in Security by Design, at the Singapore University of Technology &amp; Design (SUTD). This is a specialised programme that is offered by SUTD to encourage involvement and take up. The cybersecurity research centre at SUTD, iTrust, hosts industrial testbeds that simulate critical infrastructure. These scholars can therefore readily access some of the world’s best research, design, and training facilities for cyber-physical systems. Applications for the scholarship are open, and we encourage interested applicants to apply.  </w:t>
       </w:r>
       <w:r>
         <w:rPr>
@@ -1016,23 +1007,7 @@
           <w:color w:val="2A2A2A"/>
         </w:rPr>
         <w:tab/>
-        <w:t xml:space="preserve">This year, we have added two new panellists to the OTCEP. Mr Daniel Ehrenreich has over 32 years of engineering experience across a range of OT sectors including energy and water, which we will all agree are essential in any setting. Ms Sarah </w:t>
-      </w:r>
-      <w:proofErr w:type="spellStart"/>
-      <w:r>
-        <w:rPr>
-          <w:rFonts w:ascii="Lato" w:hAnsi="Lato"/>
-          <w:color w:val="2A2A2A"/>
-        </w:rPr>
-        <w:t>Fluchs</w:t>
-      </w:r>
-      <w:proofErr w:type="spellEnd"/>
-      <w:r>
-        <w:rPr>
-          <w:rFonts w:ascii="Lato" w:hAnsi="Lato"/>
-          <w:color w:val="2A2A2A"/>
-        </w:rPr>
-        <w:t xml:space="preserve"> is currently leading a government-funded research project on security by design for industrial control systems, in partnership with academia and industry representatives. Both Daniel and Sarah bring so much to the table. I am very excited by the new perspectives that they will be able to share with our participants. I am certainly very confident that they will both be valuable contributors to the already remarkable expertise of the panel. </w:t>
+        <w:t>This year, we have added two new panellists to the OTCEP. Mr Daniel Ehrenreich has over 32 years of engineering experience across a range of OT sectors including energy and water, which we will all agree are essential in any setting. Ms Sarah Fluchs is currently leading a government-funded research project on security by design for industrial control systems, in partnership with academia and industry representatives. Both Daniel and Sarah bring so much to the table. I am very excited by the new perspectives that they will be able to share with our participants. I am certainly very confident that they will both be valuable contributors to the already remarkable expertise of the panel. </w:t>
       </w:r>
       <w:r>
         <w:rPr>
@@ -1062,39 +1037,7 @@
           <w:color w:val="2A2A2A"/>
         </w:rPr>
         <w:tab/>
-        <w:t xml:space="preserve">The OTCEP forum agenda also features representatives from a range of organisations, including OT companies Schneider Electric and Honeywell, cybersecurity company </w:t>
-      </w:r>
-      <w:proofErr w:type="spellStart"/>
-      <w:r>
-        <w:rPr>
-          <w:rFonts w:ascii="Lato" w:hAnsi="Lato"/>
-          <w:color w:val="2A2A2A"/>
-        </w:rPr>
-        <w:t>Claroty</w:t>
-      </w:r>
-      <w:proofErr w:type="spellEnd"/>
-      <w:r>
-        <w:rPr>
-          <w:rFonts w:ascii="Lato" w:hAnsi="Lato"/>
-          <w:color w:val="2A2A2A"/>
-        </w:rPr>
-        <w:t xml:space="preserve">, government agencies </w:t>
-      </w:r>
-      <w:proofErr w:type="spellStart"/>
-      <w:r>
-        <w:rPr>
-          <w:rFonts w:ascii="Lato" w:hAnsi="Lato"/>
-          <w:color w:val="2A2A2A"/>
-        </w:rPr>
-        <w:t>GovTech</w:t>
-      </w:r>
-      <w:proofErr w:type="spellEnd"/>
-      <w:r>
-        <w:rPr>
-          <w:rFonts w:ascii="Lato" w:hAnsi="Lato"/>
-          <w:color w:val="2A2A2A"/>
-        </w:rPr>
-        <w:t xml:space="preserve">, </w:t>
+        <w:t xml:space="preserve">The OTCEP forum agenda also features representatives from a range of organisations, including OT companies Schneider Electric and Honeywell, cybersecurity company Claroty, government agencies GovTech, </w:t>
       </w:r>
       <w:r>
         <w:rPr>

</xml_diff>